<commit_message>
Ispravljena baza podataka u dokumentaciji
</commit_message>
<xml_diff>
--- a/Dokumentacija/BitSoftTechnologies_rev1.92.docx
+++ b/Dokumentacija/BitSoftTechnologies_rev1.92.docx
@@ -18816,7 +18816,7 @@
           <w:i/>
           <w:szCs w:val="24"/>
         </w:rPr>
-        <w:t>vlasnik</w:t>
+        <w:t>id</w:t>
       </w:r>
       <w:r>
         <w:rPr>
@@ -18824,6 +18824,22 @@
           <w:i/>
           <w:szCs w:val="24"/>
         </w:rPr>
+        <w:t>V</w:t>
+      </w:r>
+      <w:r>
+        <w:rPr>
+          <w:rFonts w:ascii="Arial" w:hAnsi="Arial" w:cs="Arial"/>
+          <w:i/>
+          <w:szCs w:val="24"/>
+        </w:rPr>
+        <w:t>lasnik</w:t>
+      </w:r>
+      <w:r>
+        <w:rPr>
+          <w:rFonts w:ascii="Arial" w:hAnsi="Arial" w:cs="Arial"/>
+          <w:i/>
+          <w:szCs w:val="24"/>
+        </w:rPr>
         <w:t xml:space="preserve"> </w:t>
       </w:r>
       <w:r>
@@ -18846,7 +18862,21 @@
           <w:rFonts w:ascii="Arial" w:hAnsi="Arial" w:cs="Arial"/>
           <w:szCs w:val="24"/>
         </w:rPr>
-        <w:t xml:space="preserve"> se upiše broj jedan. Svaki restoran je određen jedinstvenim identifikacijskim brojem.</w:t>
+        <w:t xml:space="preserve"> se upiše </w:t>
+      </w:r>
+      <w:r>
+        <w:rPr>
+          <w:rFonts w:ascii="Arial" w:hAnsi="Arial" w:cs="Arial"/>
+          <w:szCs w:val="24"/>
+        </w:rPr>
+        <w:t>true</w:t>
+      </w:r>
+      <w:r>
+        <w:rPr>
+          <w:rFonts w:ascii="Arial" w:hAnsi="Arial" w:cs="Arial"/>
+          <w:szCs w:val="24"/>
+        </w:rPr>
+        <w:t>. Svaki restoran je određen jedinstvenim identifikacijskim brojem.</w:t>
       </w:r>
     </w:p>
     <w:p>
@@ -18927,14 +18957,42 @@
           <w:i/>
           <w:szCs w:val="24"/>
         </w:rPr>
-        <w:t>istaNarudzba</w:t>
-      </w:r>
-      <w:r>
-        <w:rPr>
-          <w:rFonts w:ascii="Arial" w:hAnsi="Arial" w:cs="Arial"/>
-          <w:szCs w:val="24"/>
-        </w:rPr>
-        <w:t xml:space="preserve"> ovisno koliko je artikala naručeno iz tog restorana. Ako se naruči samo jedan artikl, atribut </w:t>
+        <w:t>idArtikl</w:t>
+      </w:r>
+      <w:r>
+        <w:rPr>
+          <w:rFonts w:ascii="Arial" w:hAnsi="Arial" w:cs="Arial"/>
+          <w:szCs w:val="24"/>
+        </w:rPr>
+        <w:t xml:space="preserve"> ovisno koliko je</w:t>
+      </w:r>
+      <w:r>
+        <w:rPr>
+          <w:rFonts w:ascii="Arial" w:hAnsi="Arial" w:cs="Arial"/>
+          <w:szCs w:val="24"/>
+        </w:rPr>
+        <w:t xml:space="preserve"> različitih</w:t>
+      </w:r>
+      <w:r>
+        <w:rPr>
+          <w:rFonts w:ascii="Arial" w:hAnsi="Arial" w:cs="Arial"/>
+          <w:szCs w:val="24"/>
+        </w:rPr>
+        <w:t xml:space="preserve"> artikala naručeno iz tog restorana. </w:t>
+      </w:r>
+      <w:r>
+        <w:rPr>
+          <w:rFonts w:ascii="Arial" w:hAnsi="Arial" w:cs="Arial"/>
+          <w:szCs w:val="24"/>
+        </w:rPr>
+        <w:t xml:space="preserve">Količina svakog artikla pohranjena je u </w:t>
+      </w:r>
+      <w:r>
+        <w:rPr>
+          <w:rFonts w:ascii="Arial" w:hAnsi="Arial" w:cs="Arial"/>
+          <w:szCs w:val="24"/>
+        </w:rPr>
+        <w:t>atributu</w:t>
       </w:r>
       <w:r>
         <w:rPr>
@@ -18942,14 +19000,7 @@
           <w:i/>
           <w:szCs w:val="24"/>
         </w:rPr>
-        <w:t>istaNarudzba</w:t>
-      </w:r>
-      <w:r>
-        <w:rPr>
-          <w:rFonts w:ascii="Arial" w:hAnsi="Arial" w:cs="Arial"/>
-          <w:szCs w:val="24"/>
-        </w:rPr>
-        <w:t xml:space="preserve"> će biti nula, inače će biti broj veći od nule tako da svaki proizvod u istoj narudžbi ima pridružen jedinstveni broj pohranjen u tom atributu. U atributu </w:t>
+        <w:t xml:space="preserve"> </w:t>
       </w:r>
       <w:r>
         <w:rPr>
@@ -18957,14 +19008,28 @@
           <w:i/>
           <w:szCs w:val="24"/>
         </w:rPr>
-        <w:t>lokacijaNaKarti</w:t>
-      </w:r>
-      <w:r>
-        <w:rPr>
-          <w:rFonts w:ascii="Arial" w:hAnsi="Arial" w:cs="Arial"/>
-          <w:szCs w:val="24"/>
-        </w:rPr>
-        <w:t xml:space="preserve"> pohranjena je lokacija na koju se mora dostaviti željena naružba i nju zadaje korisnik prije nego što potvrdi(stvori) narudžbu. Atribut </w:t>
+        <w:t>kolicina</w:t>
+      </w:r>
+      <w:r>
+        <w:rPr>
+          <w:rFonts w:ascii="Arial" w:hAnsi="Arial" w:cs="Arial"/>
+          <w:szCs w:val="24"/>
+        </w:rPr>
+        <w:t>. U atributima vezanima za koordinate spremaju se geografske širine i dužine od kojih se one vezane za dostavu zadaju od strane klijenta naručitelja</w:t>
+      </w:r>
+      <w:r>
+        <w:rPr>
+          <w:rFonts w:ascii="Arial" w:hAnsi="Arial" w:cs="Arial"/>
+          <w:szCs w:val="24"/>
+        </w:rPr>
+        <w:t xml:space="preserve"> dok se u one vezane za preuzimanje upisuje lokacija restorana</w:t>
+      </w:r>
+      <w:r>
+        <w:rPr>
+          <w:rFonts w:ascii="Arial" w:hAnsi="Arial" w:cs="Arial"/>
+          <w:szCs w:val="24"/>
+        </w:rPr>
+        <w:t xml:space="preserve">. Atribut </w:t>
       </w:r>
       <w:r>
         <w:rPr>
@@ -18979,7 +19044,65 @@
           <w:rFonts w:ascii="Arial" w:hAnsi="Arial" w:cs="Arial"/>
           <w:szCs w:val="24"/>
         </w:rPr>
-        <w:t xml:space="preserve"> označava je li narudžba u postupku izrade(broj jedan), dostave(broj dva) ili je neaktivna(broj nula).</w:t>
+        <w:t xml:space="preserve"> označava je li narudžba u postupku izrade</w:t>
+      </w:r>
+      <w:r>
+        <w:rPr>
+          <w:rFonts w:ascii="Arial" w:hAnsi="Arial" w:cs="Arial"/>
+          <w:szCs w:val="24"/>
+        </w:rPr>
+        <w:t xml:space="preserve"> i dostave</w:t>
+      </w:r>
+      <w:r>
+        <w:rPr>
+          <w:rFonts w:ascii="Arial" w:hAnsi="Arial" w:cs="Arial"/>
+          <w:szCs w:val="24"/>
+        </w:rPr>
+        <w:t>(</w:t>
+      </w:r>
+      <w:r>
+        <w:rPr>
+          <w:rFonts w:ascii="Arial" w:hAnsi="Arial" w:cs="Arial"/>
+          <w:szCs w:val="24"/>
+        </w:rPr>
+        <w:t>true</w:t>
+      </w:r>
+      <w:r>
+        <w:rPr>
+          <w:rFonts w:ascii="Arial" w:hAnsi="Arial" w:cs="Arial"/>
+          <w:szCs w:val="24"/>
+        </w:rPr>
+        <w:t>)</w:t>
+      </w:r>
+      <w:r>
+        <w:rPr>
+          <w:rFonts w:ascii="Arial" w:hAnsi="Arial" w:cs="Arial"/>
+          <w:szCs w:val="24"/>
+        </w:rPr>
+        <w:t xml:space="preserve"> ili je</w:t>
+      </w:r>
+      <w:bookmarkStart w:id="10" w:name="_GoBack"/>
+      <w:bookmarkEnd w:id="10"/>
+      <w:r>
+        <w:rPr>
+          <w:rFonts w:ascii="Arial" w:hAnsi="Arial" w:cs="Arial"/>
+          <w:szCs w:val="24"/>
+        </w:rPr>
+        <w:t xml:space="preserve"> neaktivna(</w:t>
+      </w:r>
+      <w:r>
+        <w:rPr>
+          <w:rFonts w:ascii="Arial" w:hAnsi="Arial" w:cs="Arial"/>
+          <w:szCs w:val="24"/>
+        </w:rPr>
+        <w:t>false</w:t>
+      </w:r>
+      <w:r>
+        <w:rPr>
+          <w:rFonts w:ascii="Arial" w:hAnsi="Arial" w:cs="Arial"/>
+          <w:szCs w:val="24"/>
+        </w:rPr>
+        <w:t>).</w:t>
       </w:r>
     </w:p>
     <w:p>
@@ -19001,44 +19124,88 @@
           <w:b/>
           <w:szCs w:val="24"/>
         </w:rPr>
-        <w:t xml:space="preserve">Kosarica </w:t>
-      </w:r>
-      <w:r>
-        <w:rPr>
-          <w:rFonts w:ascii="Arial" w:hAnsi="Arial" w:cs="Arial"/>
-          <w:szCs w:val="24"/>
-        </w:rPr>
-        <w:t xml:space="preserve">– Sadrži podatke košarice koji su potrebni za stvaranje narudžbe. Jedan korisnik može imati samo jednu košaricu i svi artikli u toj košarici će ići u istu naružbu (imat će isti </w:t>
-      </w:r>
-      <w:r>
-        <w:rPr>
-          <w:rFonts w:ascii="Arial" w:hAnsi="Arial" w:cs="Arial"/>
-          <w:i/>
-          <w:szCs w:val="24"/>
-        </w:rPr>
-        <w:t>idNar</w:t>
-      </w:r>
-      <w:r>
-        <w:rPr>
-          <w:rFonts w:ascii="Arial" w:hAnsi="Arial" w:cs="Arial"/>
-          <w:szCs w:val="24"/>
-        </w:rPr>
-        <w:t xml:space="preserve">, ali različite brojeve u </w:t>
-      </w:r>
-      <w:r>
-        <w:rPr>
-          <w:rFonts w:ascii="Arial" w:hAnsi="Arial" w:cs="Arial"/>
-          <w:i/>
-          <w:szCs w:val="24"/>
-        </w:rPr>
-        <w:t>istaNarudzba</w:t>
-      </w:r>
-      <w:r>
-        <w:rPr>
-          <w:rFonts w:ascii="Arial" w:hAnsi="Arial" w:cs="Arial"/>
-          <w:szCs w:val="24"/>
-        </w:rPr>
-        <w:t xml:space="preserve"> ovisno o količini pojedinog artikla i broju različitih artikala).</w:t>
+        <w:t>Trenutna_lokacija_dostavljaca</w:t>
+      </w:r>
+      <w:r>
+        <w:rPr>
+          <w:rFonts w:ascii="Arial" w:hAnsi="Arial" w:cs="Arial"/>
+          <w:b/>
+          <w:szCs w:val="24"/>
+        </w:rPr>
+        <w:t xml:space="preserve"> </w:t>
+      </w:r>
+      <w:r>
+        <w:rPr>
+          <w:rFonts w:ascii="Arial" w:hAnsi="Arial" w:cs="Arial"/>
+          <w:szCs w:val="24"/>
+        </w:rPr>
+        <w:t>– Sadrži</w:t>
+      </w:r>
+      <w:r>
+        <w:rPr>
+          <w:rFonts w:ascii="Arial" w:hAnsi="Arial" w:cs="Arial"/>
+          <w:szCs w:val="24"/>
+        </w:rPr>
+        <w:t xml:space="preserve"> zadnje</w:t>
+      </w:r>
+      <w:r>
+        <w:rPr>
+          <w:rFonts w:ascii="Arial" w:hAnsi="Arial" w:cs="Arial"/>
+          <w:szCs w:val="24"/>
+        </w:rPr>
+        <w:t xml:space="preserve"> </w:t>
+      </w:r>
+      <w:r>
+        <w:rPr>
+          <w:rFonts w:ascii="Arial" w:hAnsi="Arial" w:cs="Arial"/>
+          <w:szCs w:val="24"/>
+        </w:rPr>
+        <w:t>očitane</w:t>
+      </w:r>
+      <w:r>
+        <w:rPr>
+          <w:rFonts w:ascii="Arial" w:hAnsi="Arial" w:cs="Arial"/>
+          <w:szCs w:val="24"/>
+        </w:rPr>
+        <w:t xml:space="preserve"> </w:t>
+      </w:r>
+      <w:r>
+        <w:rPr>
+          <w:rFonts w:ascii="Arial" w:hAnsi="Arial" w:cs="Arial"/>
+          <w:szCs w:val="24"/>
+        </w:rPr>
+        <w:t xml:space="preserve">koordinate </w:t>
+      </w:r>
+      <w:r>
+        <w:rPr>
+          <w:rFonts w:ascii="Arial" w:hAnsi="Arial" w:cs="Arial"/>
+          <w:szCs w:val="24"/>
+        </w:rPr>
+        <w:t xml:space="preserve">lokacije </w:t>
+      </w:r>
+      <w:r>
+        <w:rPr>
+          <w:rFonts w:ascii="Arial" w:hAnsi="Arial" w:cs="Arial"/>
+          <w:szCs w:val="24"/>
+        </w:rPr>
+        <w:t>svih dosta</w:t>
+      </w:r>
+      <w:proofErr w:type="spellStart"/>
+      <w:r>
+        <w:rPr>
+          <w:rFonts w:ascii="Arial" w:hAnsi="Arial" w:cs="Arial"/>
+          <w:szCs w:val="24"/>
+          <w:lang w:val="en-US"/>
+        </w:rPr>
+        <w:t>vlja</w:t>
+      </w:r>
+      <w:proofErr w:type="spellEnd"/>
+      <w:r>
+        <w:rPr>
+          <w:rFonts w:ascii="Arial" w:hAnsi="Arial" w:cs="Arial"/>
+          <w:szCs w:val="24"/>
+        </w:rPr>
+        <w:t>ča.</w:t>
       </w:r>
     </w:p>
     <w:p>
@@ -19070,6 +19237,28 @@
         <w:t>– Sadži podatak o vrsti zadatka za svaku narudžbu i svaki proizvod u taj narudžbi te podatak je li zadatak izvršen.</w:t>
       </w:r>
       <w:r>
+        <w:rPr>
+          <w:rFonts w:ascii="Arial" w:hAnsi="Arial" w:cs="Arial"/>
+          <w:szCs w:val="24"/>
+        </w:rPr>
+        <w:t xml:space="preserve"> Još dodatno sadrži koordinate koje se unese samo ako je vrsta zadatka </w:t>
+      </w:r>
+      <w:r>
+        <w:rPr>
+          <w:rFonts w:ascii="Arial" w:hAnsi="Arial" w:cs="Arial"/>
+          <w:i/>
+          <w:szCs w:val="24"/>
+        </w:rPr>
+        <w:t>IDINANOVULOKACIJU</w:t>
+      </w:r>
+      <w:r>
+        <w:rPr>
+          <w:rFonts w:ascii="Arial" w:hAnsi="Arial" w:cs="Arial"/>
+          <w:szCs w:val="24"/>
+        </w:rPr>
+        <w:t>.</w:t>
+      </w:r>
+      <w:r>
         <w:br w:type="page"/>
       </w:r>
     </w:p>
@@ -19079,18 +19268,18 @@
         <w:keepNext/>
         <w:spacing w:line="360" w:lineRule="auto"/>
       </w:pPr>
-      <w:bookmarkStart w:id="10" w:name="h.1t3h5sf" w:colFirst="0" w:colLast="0"/>
-      <w:bookmarkEnd w:id="10"/>
+      <w:bookmarkStart w:id="11" w:name="h.1t3h5sf" w:colFirst="0" w:colLast="0"/>
+      <w:bookmarkEnd w:id="11"/>
       <w:r>
         <w:rPr>
           <w:noProof/>
         </w:rPr>
         <w:lastRenderedPageBreak/>
         <w:drawing>
-          <wp:inline distT="0" distB="0" distL="0" distR="0" wp14:anchorId="7A8371D6" wp14:editId="1FB306AC">
-            <wp:extent cx="6047740" cy="4348730"/>
+          <wp:inline distT="0" distB="0" distL="0" distR="0" wp14:anchorId="34291C3A" wp14:editId="024A4E01">
+            <wp:extent cx="6085565" cy="4010025"/>
             <wp:effectExtent l="0" t="0" r="0" b="0"/>
-            <wp:docPr id="32" name="Picture 32"/>
+            <wp:docPr id="47" name="Picture 47"/>
             <wp:cNvGraphicFramePr>
               <a:graphicFrameLocks xmlns:a="http://schemas.openxmlformats.org/drawingml/2006/main" noChangeAspect="1"/>
             </wp:cNvGraphicFramePr>
@@ -19098,7 +19287,7 @@
               <a:graphicData uri="http://schemas.openxmlformats.org/drawingml/2006/picture">
                 <pic:pic xmlns:pic="http://schemas.openxmlformats.org/drawingml/2006/picture">
                   <pic:nvPicPr>
-                    <pic:cNvPr id="0" name="Picture 2"/>
+                    <pic:cNvPr id="0" name="Picture 1"/>
                     <pic:cNvPicPr>
                       <a:picLocks noChangeAspect="1" noChangeArrowheads="1"/>
                     </pic:cNvPicPr>
@@ -19111,6 +19300,7 @@
                         </a:ext>
                       </a:extLst>
                     </a:blip>
+                    <a:srcRect/>
                     <a:stretch>
                       <a:fillRect/>
                     </a:stretch>
@@ -19118,12 +19308,15 @@
                   <pic:spPr bwMode="auto">
                     <a:xfrm>
                       <a:off x="0" y="0"/>
-                      <a:ext cx="6047740" cy="4348730"/>
+                      <a:ext cx="6092601" cy="4014662"/>
                     </a:xfrm>
                     <a:prstGeom prst="rect">
                       <a:avLst/>
                     </a:prstGeom>
                     <a:noFill/>
+                    <a:ln>
+                      <a:noFill/>
+                    </a:ln>
                   </pic:spPr>
                 </pic:pic>
               </a:graphicData>
@@ -19192,7 +19385,7 @@
           <w:b/>
         </w:rPr>
       </w:pPr>
-      <w:bookmarkStart w:id="11" w:name="_Toc431806052"/>
+      <w:bookmarkStart w:id="12" w:name="_Toc431806052"/>
       <w:r>
         <w:rPr>
           <w:b/>
@@ -19200,7 +19393,7 @@
         <w:lastRenderedPageBreak/>
         <w:t>Dijagram razreda s opisom</w:t>
       </w:r>
-      <w:bookmarkEnd w:id="11"/>
+      <w:bookmarkEnd w:id="12"/>
     </w:p>
     <w:p>
       <w:pPr>
@@ -20356,8 +20549,8 @@
         <w:pStyle w:val="Normal1"/>
         <w:spacing w:line="360" w:lineRule="auto"/>
       </w:pPr>
-      <w:bookmarkStart w:id="12" w:name="h.4d34og8" w:colFirst="0" w:colLast="0"/>
-      <w:bookmarkEnd w:id="12"/>
+      <w:bookmarkStart w:id="13" w:name="h.4d34og8" w:colFirst="0" w:colLast="0"/>
+      <w:bookmarkEnd w:id="13"/>
       <w:r>
         <w:br w:type="page"/>
       </w:r>
@@ -20373,7 +20566,7 @@
           <w:b/>
         </w:rPr>
       </w:pPr>
-      <w:bookmarkStart w:id="13" w:name="_Toc431806053"/>
+      <w:bookmarkStart w:id="14" w:name="_Toc431806053"/>
       <w:r>
         <w:rPr>
           <w:b/>
@@ -20381,7 +20574,7 @@
         <w:lastRenderedPageBreak/>
         <w:t>Dijagram objekata</w:t>
       </w:r>
-      <w:bookmarkEnd w:id="13"/>
+      <w:bookmarkEnd w:id="14"/>
     </w:p>
     <w:p>
       <w:pPr>
@@ -20578,8 +20771,8 @@
           <w:color w:val="auto"/>
         </w:rPr>
       </w:pPr>
-      <w:bookmarkStart w:id="14" w:name="h.2s8eyo1" w:colFirst="0" w:colLast="0"/>
-      <w:bookmarkEnd w:id="14"/>
+      <w:bookmarkStart w:id="15" w:name="h.2s8eyo1" w:colFirst="0" w:colLast="0"/>
+      <w:bookmarkEnd w:id="15"/>
     </w:p>
     <w:p>
       <w:pPr>
@@ -20606,7 +20799,7 @@
           <w:b/>
         </w:rPr>
       </w:pPr>
-      <w:bookmarkStart w:id="15" w:name="_Toc431806054"/>
+      <w:bookmarkStart w:id="16" w:name="_Toc431806054"/>
       <w:r>
         <w:rPr>
           <w:b/>
@@ -20626,7 +20819,7 @@
         </w:rPr>
         <w:t>dijagrami</w:t>
       </w:r>
-      <w:bookmarkEnd w:id="15"/>
+      <w:bookmarkEnd w:id="16"/>
     </w:p>
     <w:p>
       <w:pPr>
@@ -21639,8 +21832,8 @@
         <w:pStyle w:val="Normal1"/>
         <w:spacing w:line="360" w:lineRule="auto"/>
       </w:pPr>
-      <w:bookmarkStart w:id="16" w:name="h.17dp8vu" w:colFirst="0" w:colLast="0"/>
-      <w:bookmarkEnd w:id="16"/>
+      <w:bookmarkStart w:id="17" w:name="h.17dp8vu" w:colFirst="0" w:colLast="0"/>
+      <w:bookmarkEnd w:id="17"/>
     </w:p>
     <w:p>
       <w:pPr>
@@ -21658,12 +21851,12 @@
           <w:numId w:val="3"/>
         </w:numPr>
       </w:pPr>
-      <w:bookmarkStart w:id="17" w:name="_Toc431806055"/>
+      <w:bookmarkStart w:id="18" w:name="_Toc431806055"/>
       <w:r>
         <w:lastRenderedPageBreak/>
         <w:t>Implementacija i korisničko sučelje</w:t>
       </w:r>
-      <w:bookmarkEnd w:id="17"/>
+      <w:bookmarkEnd w:id="18"/>
     </w:p>
     <w:p>
       <w:pPr>
@@ -21678,8 +21871,8 @@
         <w:spacing w:line="360" w:lineRule="auto"/>
         <w:jc w:val="both"/>
       </w:pPr>
-      <w:bookmarkStart w:id="18" w:name="h.3rdcrjn" w:colFirst="0" w:colLast="0"/>
-      <w:bookmarkEnd w:id="18"/>
+      <w:bookmarkStart w:id="19" w:name="h.3rdcrjn" w:colFirst="0" w:colLast="0"/>
+      <w:bookmarkEnd w:id="19"/>
     </w:p>
     <w:p>
       <w:pPr>
@@ -21689,14 +21882,14 @@
           <w:b/>
         </w:rPr>
       </w:pPr>
-      <w:bookmarkStart w:id="19" w:name="_Toc431806056"/>
+      <w:bookmarkStart w:id="20" w:name="_Toc431806056"/>
       <w:r>
         <w:rPr>
           <w:b/>
         </w:rPr>
         <w:t>Dijagram razmještaja</w:t>
       </w:r>
-      <w:bookmarkEnd w:id="19"/>
+      <w:bookmarkEnd w:id="20"/>
     </w:p>
     <w:p>
       <w:pPr>
@@ -21730,8 +21923,8 @@
         <w:spacing w:line="360" w:lineRule="auto"/>
         <w:jc w:val="both"/>
       </w:pPr>
-      <w:bookmarkStart w:id="20" w:name="h.26in1rg" w:colFirst="0" w:colLast="0"/>
-      <w:bookmarkEnd w:id="20"/>
+      <w:bookmarkStart w:id="21" w:name="h.26in1rg" w:colFirst="0" w:colLast="0"/>
+      <w:bookmarkEnd w:id="21"/>
     </w:p>
     <w:p>
       <w:pPr>
@@ -21748,7 +21941,7 @@
           <w:b/>
         </w:rPr>
       </w:pPr>
-      <w:bookmarkStart w:id="21" w:name="_Toc431806057"/>
+      <w:bookmarkStart w:id="22" w:name="_Toc431806057"/>
       <w:r>
         <w:rPr>
           <w:b/>
@@ -21756,7 +21949,7 @@
         <w:lastRenderedPageBreak/>
         <w:t>Korištene tehnologije i alati</w:t>
       </w:r>
-      <w:bookmarkEnd w:id="21"/>
+      <w:bookmarkEnd w:id="22"/>
     </w:p>
     <w:p>
       <w:pPr>
@@ -22228,9 +22421,9 @@
           <w:b/>
         </w:rPr>
       </w:pPr>
-      <w:bookmarkStart w:id="22" w:name="h.lnxbz9" w:colFirst="0" w:colLast="0"/>
-      <w:bookmarkStart w:id="23" w:name="_Toc431806058"/>
-      <w:bookmarkEnd w:id="22"/>
+      <w:bookmarkStart w:id="23" w:name="h.lnxbz9" w:colFirst="0" w:colLast="0"/>
+      <w:bookmarkStart w:id="24" w:name="_Toc431806058"/>
+      <w:bookmarkEnd w:id="23"/>
       <w:r>
         <w:rPr>
           <w:b/>
@@ -22238,7 +22431,7 @@
         <w:lastRenderedPageBreak/>
         <w:t>Isječak programskog koda vezan za temeljnu funkcionalnost sustava</w:t>
       </w:r>
-      <w:bookmarkEnd w:id="23"/>
+      <w:bookmarkEnd w:id="24"/>
     </w:p>
     <w:p>
       <w:pPr>
@@ -22863,9 +23056,9 @@
           <w:b/>
         </w:rPr>
       </w:pPr>
-      <w:bookmarkStart w:id="24" w:name="h.35nkun2" w:colFirst="0" w:colLast="0"/>
-      <w:bookmarkStart w:id="25" w:name="_Toc431806059"/>
-      <w:bookmarkEnd w:id="24"/>
+      <w:bookmarkStart w:id="25" w:name="h.35nkun2" w:colFirst="0" w:colLast="0"/>
+      <w:bookmarkStart w:id="26" w:name="_Toc431806059"/>
+      <w:bookmarkEnd w:id="25"/>
       <w:r>
         <w:rPr>
           <w:b/>
@@ -22873,7 +23066,7 @@
         <w:lastRenderedPageBreak/>
         <w:t>Ispitivanje programskog rješenja</w:t>
       </w:r>
-      <w:bookmarkEnd w:id="25"/>
+      <w:bookmarkEnd w:id="26"/>
     </w:p>
     <w:p>
       <w:pPr>
@@ -24231,9 +24424,9 @@
           <w:b/>
         </w:rPr>
       </w:pPr>
-      <w:bookmarkStart w:id="26" w:name="h.1ksv4uv" w:colFirst="0" w:colLast="0"/>
-      <w:bookmarkStart w:id="27" w:name="_Toc431806060"/>
-      <w:bookmarkEnd w:id="26"/>
+      <w:bookmarkStart w:id="27" w:name="h.1ksv4uv" w:colFirst="0" w:colLast="0"/>
+      <w:bookmarkStart w:id="28" w:name="_Toc431806060"/>
+      <w:bookmarkEnd w:id="27"/>
       <w:r>
         <w:rPr>
           <w:b/>
@@ -24241,7 +24434,7 @@
         <w:lastRenderedPageBreak/>
         <w:t>Upute za instalaciju</w:t>
       </w:r>
-      <w:bookmarkEnd w:id="27"/>
+      <w:bookmarkEnd w:id="28"/>
     </w:p>
     <w:p>
       <w:pPr>
@@ -26701,8 +26894,6 @@
         </w:rPr>
         <w:t xml:space="preserve">mapi zajedno s instalacijom aplikacije </w:t>
       </w:r>
-      <w:bookmarkStart w:id="28" w:name="_GoBack"/>
-      <w:bookmarkEnd w:id="28"/>
       <w:r>
         <w:rPr>
           <w:rFonts w:ascii="Arial" w:hAnsi="Arial" w:cs="Arial"/>
@@ -40814,6 +41005,7 @@
   <w:style w:type="character" w:default="1" w:styleId="DefaultParagraphFont">
     <w:name w:val="Default Paragraph Font"/>
     <w:uiPriority w:val="1"/>
+    <w:semiHidden/>
     <w:unhideWhenUsed/>
   </w:style>
   <w:style w:type="table" w:default="1" w:styleId="TableNormal">
@@ -41964,7 +42156,7 @@
 </file>
 
 <file path=customXml/itemProps1.xml><?xml version="1.0" encoding="utf-8"?>
-<ds:datastoreItem xmlns:ds="http://schemas.openxmlformats.org/officeDocument/2006/customXml" ds:itemID="{7885B6F7-149D-4556-83FA-446565BAB400}">
+<ds:datastoreItem xmlns:ds="http://schemas.openxmlformats.org/officeDocument/2006/customXml" ds:itemID="{5253367B-893A-40AD-88EE-A89E25B946B8}">
   <ds:schemaRefs>
     <ds:schemaRef ds:uri="http://schemas.openxmlformats.org/officeDocument/2006/bibliography"/>
   </ds:schemaRefs>

</xml_diff>